<commit_message>
Add system Stack and Memory Stack
</commit_message>
<xml_diff>
--- a/COM_Stack/Questions.docx
+++ b/COM_Stack/Questions.docx
@@ -27,7 +27,7 @@
       </w:r>
       <w:proofErr w:type="spellEnd"/>
       <w:r>
-        <w:t xml:space="preserve"> ?</w:t>
+        <w:t>?</w:t>
       </w:r>
     </w:p>
     <w:p>
@@ -39,15 +39,7 @@
         </w:numPr>
       </w:pPr>
       <w:r>
-        <w:t xml:space="preserve">CAN-Driver, </w:t>
-      </w:r>
-      <w:proofErr w:type="gramStart"/>
-      <w:r>
-        <w:t>interrupt ,</w:t>
-      </w:r>
-      <w:proofErr w:type="gramEnd"/>
-      <w:r>
-        <w:t xml:space="preserve"> Polling, State Machine ?</w:t>
+        <w:t>Difference between Callback and Callout?</w:t>
       </w:r>
     </w:p>
     <w:p>
@@ -57,15 +49,34 @@
           <w:ilvl w:val="0"/>
           <w:numId w:val="1"/>
         </w:numPr>
-      </w:pPr>
-      <w:r>
-        <w:t xml:space="preserve">Difference between Callback and </w:t>
-      </w:r>
-      <w:proofErr w:type="gramStart"/>
-      <w:r>
-        <w:t>Callout ?</w:t>
-      </w:r>
-      <w:proofErr w:type="gramEnd"/>
+        <w:pBdr>
+          <w:bottom w:val="single" w:sz="6" w:space="1" w:color="auto"/>
+        </w:pBdr>
+      </w:pPr>
+      <w:r>
+        <w:t xml:space="preserve">At </w:t>
+      </w:r>
+      <w:proofErr w:type="spellStart"/>
+      <w:r>
+        <w:t>init</w:t>
+      </w:r>
+      <w:proofErr w:type="spellEnd"/>
+      <w:r>
+        <w:t xml:space="preserve"> Phase, when exactly the Comm Signals get initialized with the </w:t>
+      </w:r>
+      <w:proofErr w:type="spellStart"/>
+      <w:r>
+        <w:t>init</w:t>
+      </w:r>
+      <w:proofErr w:type="spellEnd"/>
+      <w:r>
+        <w:t xml:space="preserve"> value in K-Matrix?</w:t>
+      </w:r>
+    </w:p>
+    <w:p>
+      <w:pPr>
+        <w:pStyle w:val="ListParagraph"/>
+      </w:pPr>
     </w:p>
     <w:p>
       <w:pPr>
@@ -76,22 +87,184 @@
         </w:numPr>
       </w:pPr>
       <w:r>
-        <w:t xml:space="preserve">Could 1 HW object be Transmit and receive at same </w:t>
-      </w:r>
-      <w:proofErr w:type="gramStart"/>
-      <w:r>
-        <w:t>time ?</w:t>
-      </w:r>
-      <w:proofErr w:type="gramEnd"/>
+        <w:t>Why do we enter Signal Init value and Invalid value in the configuration?</w:t>
+      </w:r>
     </w:p>
     <w:p>
       <w:pPr>
         <w:pStyle w:val="ListParagraph"/>
-        <w:numPr>
-          <w:ilvl w:val="0"/>
-          <w:numId w:val="1"/>
-        </w:numPr>
-      </w:pPr>
+        <w:rPr>
+          <w:strike/>
+        </w:rPr>
+      </w:pPr>
+    </w:p>
+    <w:p>
+      <w:pPr>
+        <w:pStyle w:val="ListParagraph"/>
+        <w:rPr>
+          <w:strike/>
+        </w:rPr>
+      </w:pPr>
+      <w:r>
+        <w:rPr>
+          <w:noProof/>
+        </w:rPr>
+        <w:drawing>
+          <wp:inline distT="0" distB="0" distL="0" distR="0" wp14:anchorId="66B7CE4B" wp14:editId="43463B47">
+            <wp:extent cx="5943600" cy="4156710"/>
+            <wp:effectExtent l="0" t="0" r="0" b="0"/>
+            <wp:docPr id="4" name="Picture 4"/>
+            <wp:cNvGraphicFramePr>
+              <a:graphicFrameLocks xmlns:a="http://schemas.openxmlformats.org/drawingml/2006/main" noChangeAspect="1"/>
+            </wp:cNvGraphicFramePr>
+            <a:graphic xmlns:a="http://schemas.openxmlformats.org/drawingml/2006/main">
+              <a:graphicData uri="http://schemas.openxmlformats.org/drawingml/2006/picture">
+                <pic:pic xmlns:pic="http://schemas.openxmlformats.org/drawingml/2006/picture">
+                  <pic:nvPicPr>
+                    <pic:cNvPr id="1" name=""/>
+                    <pic:cNvPicPr/>
+                  </pic:nvPicPr>
+                  <pic:blipFill>
+                    <a:blip r:embed="rId5"/>
+                    <a:stretch>
+                      <a:fillRect/>
+                    </a:stretch>
+                  </pic:blipFill>
+                  <pic:spPr>
+                    <a:xfrm>
+                      <a:off x="0" y="0"/>
+                      <a:ext cx="5943600" cy="4156710"/>
+                    </a:xfrm>
+                    <a:prstGeom prst="rect">
+                      <a:avLst/>
+                    </a:prstGeom>
+                  </pic:spPr>
+                </pic:pic>
+              </a:graphicData>
+            </a:graphic>
+          </wp:inline>
+        </w:drawing>
+      </w:r>
+    </w:p>
+    <w:p>
+      <w:pPr>
+        <w:pBdr>
+          <w:bottom w:val="single" w:sz="6" w:space="1" w:color="auto"/>
+        </w:pBdr>
+      </w:pPr>
+      <w:r>
+        <w:rPr>
+          <w:noProof/>
+        </w:rPr>
+        <w:lastRenderedPageBreak/>
+        <w:drawing>
+          <wp:inline distT="0" distB="0" distL="0" distR="0" wp14:anchorId="2DA5FFBC" wp14:editId="544BC5BE">
+            <wp:extent cx="5943600" cy="4626610"/>
+            <wp:effectExtent l="0" t="0" r="0" b="2540"/>
+            <wp:docPr id="1" name="Picture 1"/>
+            <wp:cNvGraphicFramePr>
+              <a:graphicFrameLocks xmlns:a="http://schemas.openxmlformats.org/drawingml/2006/main" noChangeAspect="1"/>
+            </wp:cNvGraphicFramePr>
+            <a:graphic xmlns:a="http://schemas.openxmlformats.org/drawingml/2006/main">
+              <a:graphicData uri="http://schemas.openxmlformats.org/drawingml/2006/picture">
+                <pic:pic xmlns:pic="http://schemas.openxmlformats.org/drawingml/2006/picture">
+                  <pic:nvPicPr>
+                    <pic:cNvPr id="1" name=""/>
+                    <pic:cNvPicPr/>
+                  </pic:nvPicPr>
+                  <pic:blipFill>
+                    <a:blip r:embed="rId6"/>
+                    <a:stretch>
+                      <a:fillRect/>
+                    </a:stretch>
+                  </pic:blipFill>
+                  <pic:spPr>
+                    <a:xfrm>
+                      <a:off x="0" y="0"/>
+                      <a:ext cx="5943600" cy="4626610"/>
+                    </a:xfrm>
+                    <a:prstGeom prst="rect">
+                      <a:avLst/>
+                    </a:prstGeom>
+                  </pic:spPr>
+                </pic:pic>
+              </a:graphicData>
+            </a:graphic>
+          </wp:inline>
+        </w:drawing>
+      </w:r>
+    </w:p>
+    <w:p/>
+    <w:p>
+      <w:pPr>
+        <w:pStyle w:val="ListParagraph"/>
+      </w:pPr>
+      <w:r>
+        <w:t>How the application can notify the RTE about invalid signal, so that RTE calls “</w:t>
+      </w:r>
+      <w:proofErr w:type="spellStart"/>
+      <w:r>
+        <w:rPr>
+          <w:b/>
+          <w:bCs/>
+        </w:rPr>
+        <w:t>Com_InvalidateSignal</w:t>
+      </w:r>
+      <w:proofErr w:type="spellEnd"/>
+      <w:r>
+        <w:t>”?</w:t>
+      </w:r>
+    </w:p>
+    <w:p>
+      <w:pPr>
+        <w:pStyle w:val="ListParagraph"/>
+      </w:pPr>
+    </w:p>
+    <w:p>
+      <w:pPr>
+        <w:pStyle w:val="ListParagraph"/>
+      </w:pPr>
+      <w:r>
+        <w:rPr>
+          <w:noProof/>
+        </w:rPr>
+        <w:lastRenderedPageBreak/>
+        <w:drawing>
+          <wp:inline distT="0" distB="0" distL="0" distR="0" wp14:anchorId="6E969780" wp14:editId="60EC2B63">
+            <wp:extent cx="5943600" cy="4477385"/>
+            <wp:effectExtent l="0" t="0" r="0" b="0"/>
+            <wp:docPr id="3" name="Picture 3"/>
+            <wp:cNvGraphicFramePr>
+              <a:graphicFrameLocks xmlns:a="http://schemas.openxmlformats.org/drawingml/2006/main" noChangeAspect="1"/>
+            </wp:cNvGraphicFramePr>
+            <a:graphic xmlns:a="http://schemas.openxmlformats.org/drawingml/2006/main">
+              <a:graphicData uri="http://schemas.openxmlformats.org/drawingml/2006/picture">
+                <pic:pic xmlns:pic="http://schemas.openxmlformats.org/drawingml/2006/picture">
+                  <pic:nvPicPr>
+                    <pic:cNvPr id="1" name=""/>
+                    <pic:cNvPicPr/>
+                  </pic:nvPicPr>
+                  <pic:blipFill>
+                    <a:blip r:embed="rId7"/>
+                    <a:stretch>
+                      <a:fillRect/>
+                    </a:stretch>
+                  </pic:blipFill>
+                  <pic:spPr>
+                    <a:xfrm>
+                      <a:off x="0" y="0"/>
+                      <a:ext cx="5943600" cy="4477385"/>
+                    </a:xfrm>
+                    <a:prstGeom prst="rect">
+                      <a:avLst/>
+                    </a:prstGeom>
+                  </pic:spPr>
+                </pic:pic>
+              </a:graphicData>
+            </a:graphic>
+          </wp:inline>
+        </w:drawing>
+      </w:r>
     </w:p>
     <w:sectPr>
       <w:pgSz w:w="12240" w:h="15840"/>

</xml_diff>